<commit_message>
Answer Part 5 & Add missing grammar2.gen & Saar's name and id
</commit_message>
<xml_diff>
--- a/ANSWERS.docx
+++ b/ANSWERS.docx
@@ -23,6 +23,7 @@
         <w:pStyle w:val="a5"/>
         <w:rPr>
           <w:rFonts w:asciiTheme="minorBidi" w:hAnsiTheme="minorBidi"/>
+          <w:rtl/>
         </w:rPr>
       </w:pPr>
       <w:r>
@@ -31,6 +32,30 @@
           <w:rtl/>
         </w:rPr>
         <w:t>בועז ברמן, 311504401</w:t>
+      </w:r>
+    </w:p>
+    <w:p>
+      <w:pPr>
+        <w:pStyle w:val="a5"/>
+        <w:rPr>
+          <w:rFonts w:asciiTheme="minorBidi" w:hAnsiTheme="minorBidi" w:hint="cs"/>
+          <w:rtl/>
+        </w:rPr>
+      </w:pPr>
+      <w:r>
+        <w:rPr>
+          <w:rFonts w:asciiTheme="minorBidi" w:hAnsiTheme="minorBidi"/>
+          <w:rtl/>
+        </w:rPr>
+        <w:t xml:space="preserve">סער ארבל, </w:t>
+      </w:r>
+      <w:r>
+        <w:rPr>
+          <w:rFonts w:asciiTheme="minorBidi" w:hAnsiTheme="minorBidi"/>
+          <w:color w:val="595959" w:themeColor="text1" w:themeTint="A6"/>
+          <w:shd w:val="clear" w:color="auto" w:fill="FFFFFF"/>
+        </w:rPr>
+        <w:t>315681775</w:t>
       </w:r>
     </w:p>
     <w:p>
@@ -134,7 +159,6 @@
     <w:p>
       <w:pPr>
         <w:rPr>
-          <w:rFonts w:hint="cs"/>
           <w:rtl/>
         </w:rPr>
       </w:pPr>
@@ -326,7 +350,6 @@
     <w:p>
       <w:pPr>
         <w:rPr>
-          <w:rFonts w:hint="cs"/>
           <w:rtl/>
         </w:rPr>
       </w:pPr>
@@ -430,185 +453,176 @@
           <w:sz w:val="18"/>
           <w:szCs w:val="18"/>
         </w:rPr>
-        <w:t>5</w:t>
-      </w:r>
+        <w:t xml:space="preserve">5   Noun   </w:t>
+      </w:r>
+      <w:proofErr w:type="spellStart"/>
       <w:r>
         <w:rPr>
           <w:color w:val="F8F8F8"/>
           <w:sz w:val="18"/>
           <w:szCs w:val="18"/>
         </w:rPr>
-        <w:t xml:space="preserve">   Noun   </w:t>
-      </w:r>
-      <w:proofErr w:type="spellStart"/>
+        <w:t>Adj</w:t>
+      </w:r>
+      <w:proofErr w:type="spellEnd"/>
       <w:r>
         <w:rPr>
           <w:color w:val="F8F8F8"/>
           <w:sz w:val="18"/>
           <w:szCs w:val="18"/>
         </w:rPr>
-        <w:t>Adj</w:t>
-      </w:r>
-      <w:proofErr w:type="spellEnd"/>
-      <w:r>
+        <w:t xml:space="preserve"> Noun</w:t>
+      </w:r>
+    </w:p>
+    <w:p>
+      <w:pPr>
+        <w:rPr>
+          <w:rtl/>
+        </w:rPr>
+      </w:pPr>
+    </w:p>
+    <w:p>
+      <w:pPr>
+        <w:rPr>
+          <w:rtl/>
+        </w:rPr>
+      </w:pPr>
+      <w:r>
+        <w:rPr>
+          <w:rFonts w:hint="cs"/>
+          <w:rtl/>
+        </w:rPr>
+        <w:t xml:space="preserve">בכדי לאפשר משקל שווה להוספת </w:t>
+      </w:r>
+      <w:r>
+        <w:t>Adjective</w:t>
+      </w:r>
+      <w:r>
+        <w:rPr>
+          <w:rFonts w:hint="cs"/>
+          <w:rtl/>
+        </w:rPr>
+        <w:t xml:space="preserve"> לעומת בחירת </w:t>
+      </w:r>
+      <w:r>
+        <w:t>Noun</w:t>
+      </w:r>
+      <w:r>
+        <w:rPr>
+          <w:rFonts w:hint="cs"/>
+          <w:rtl/>
+        </w:rPr>
+        <w:t xml:space="preserve"> מה</w:t>
+      </w:r>
+      <w:r>
+        <w:t>Vocabulary</w:t>
+      </w:r>
+      <w:r>
+        <w:rPr>
+          <w:rFonts w:hint="cs"/>
+          <w:rtl/>
+        </w:rPr>
+        <w:t xml:space="preserve"> (שכן יש 5 </w:t>
+      </w:r>
+      <w:r>
+        <w:t>Nouns</w:t>
+      </w:r>
+      <w:r>
+        <w:rPr>
+          <w:rFonts w:hint="cs"/>
+          <w:rtl/>
+        </w:rPr>
+        <w:t xml:space="preserve"> ב</w:t>
+      </w:r>
+      <w:r>
+        <w:t>Vocabulary</w:t>
+      </w:r>
+      <w:r>
+        <w:rPr>
+          <w:rFonts w:hint="cs"/>
+          <w:rtl/>
+        </w:rPr>
+        <w:t>).</w:t>
+      </w:r>
+    </w:p>
+    <w:p>
+      <w:pPr>
+        <w:pStyle w:val="HTML"/>
+        <w:shd w:val="clear" w:color="auto" w:fill="141414"/>
         <w:rPr>
           <w:color w:val="F8F8F8"/>
           <w:sz w:val="18"/>
           <w:szCs w:val="18"/>
         </w:rPr>
-        <w:t xml:space="preserve"> Noun</w:t>
-      </w:r>
-    </w:p>
-    <w:p>
-      <w:pPr>
-        <w:rPr>
-          <w:rtl/>
-        </w:rPr>
-      </w:pPr>
-    </w:p>
-    <w:p>
-      <w:pPr>
-        <w:rPr>
-          <w:rFonts w:hint="cs"/>
-          <w:rtl/>
-        </w:rPr>
-      </w:pPr>
-      <w:r>
-        <w:rPr>
-          <w:rFonts w:hint="cs"/>
-          <w:rtl/>
-        </w:rPr>
-        <w:t xml:space="preserve">בכדי לאפשר משקל שווה להוספת </w:t>
-      </w:r>
-      <w:r>
-        <w:t>Adjective</w:t>
-      </w:r>
-      <w:r>
-        <w:rPr>
-          <w:rFonts w:hint="cs"/>
-          <w:rtl/>
-        </w:rPr>
-        <w:t xml:space="preserve"> לעומת בחירת </w:t>
-      </w:r>
-      <w:r>
-        <w:t>Noun</w:t>
-      </w:r>
-      <w:r>
-        <w:rPr>
-          <w:rFonts w:hint="cs"/>
-          <w:rtl/>
-        </w:rPr>
-        <w:t xml:space="preserve"> מה</w:t>
-      </w:r>
-      <w:r>
-        <w:t>Vocabulary</w:t>
-      </w:r>
-      <w:r>
-        <w:rPr>
-          <w:rFonts w:hint="cs"/>
-          <w:rtl/>
-        </w:rPr>
-        <w:t xml:space="preserve"> (שכן יש 5 </w:t>
-      </w:r>
-      <w:r>
-        <w:t>Nouns</w:t>
-      </w:r>
-      <w:r>
-        <w:rPr>
-          <w:rFonts w:hint="cs"/>
-          <w:rtl/>
-        </w:rPr>
-        <w:t xml:space="preserve"> ב</w:t>
-      </w:r>
-      <w:r>
-        <w:t>Vocabulary</w:t>
-      </w:r>
-      <w:r>
-        <w:rPr>
-          <w:rFonts w:hint="cs"/>
-          <w:rtl/>
-        </w:rPr>
-        <w:t>).</w:t>
-      </w:r>
-    </w:p>
-    <w:p>
-      <w:pPr>
-        <w:pStyle w:val="HTML"/>
-        <w:shd w:val="clear" w:color="auto" w:fill="141414"/>
-        <w:rPr>
+      </w:pPr>
+      <w:r>
+        <w:rPr>
+          <w:rFonts w:hint="cs"/>
           <w:color w:val="F8F8F8"/>
           <w:sz w:val="18"/>
           <w:szCs w:val="18"/>
-        </w:rPr>
-      </w:pPr>
-      <w:r>
-        <w:rPr>
-          <w:rFonts w:hint="cs"/>
+          <w:rtl/>
+        </w:rPr>
+        <w:t>3</w:t>
+      </w:r>
+      <w:r>
+        <w:rPr>
           <w:color w:val="F8F8F8"/>
           <w:sz w:val="18"/>
           <w:szCs w:val="18"/>
-          <w:rtl/>
-        </w:rPr>
-        <w:t>3</w:t>
-      </w:r>
+        </w:rPr>
+        <w:t xml:space="preserve">   NP </w:t>
+      </w:r>
+      <w:proofErr w:type="spellStart"/>
       <w:r>
         <w:rPr>
           <w:color w:val="F8F8F8"/>
           <w:sz w:val="18"/>
           <w:szCs w:val="18"/>
         </w:rPr>
-        <w:t xml:space="preserve">   NP </w:t>
-      </w:r>
-      <w:proofErr w:type="spellStart"/>
+        <w:t>Det</w:t>
+      </w:r>
+      <w:proofErr w:type="spellEnd"/>
       <w:r>
         <w:rPr>
           <w:color w:val="F8F8F8"/>
           <w:sz w:val="18"/>
           <w:szCs w:val="18"/>
         </w:rPr>
+        <w:t xml:space="preserve"> Noun</w:t>
+      </w:r>
+    </w:p>
+    <w:p/>
+    <w:p>
+      <w:pPr>
+        <w:rPr>
+          <w:rtl/>
+        </w:rPr>
+      </w:pPr>
+      <w:r>
+        <w:rPr>
+          <w:rFonts w:hint="cs"/>
+          <w:rtl/>
+        </w:rPr>
+        <w:t xml:space="preserve">שינוי זה נעשה בשביל לאפשר העדפת יתר (משקל של 3 לעומת 1) של פירוק </w:t>
+      </w:r>
+      <w:r>
+        <w:t>NP</w:t>
+      </w:r>
+      <w:r>
+        <w:rPr>
+          <w:rFonts w:hint="cs"/>
+          <w:rtl/>
+        </w:rPr>
+        <w:t xml:space="preserve"> ל</w:t>
+      </w:r>
+      <w:proofErr w:type="spellStart"/>
+      <w:r>
         <w:t>Det</w:t>
       </w:r>
       <w:proofErr w:type="spellEnd"/>
       <w:r>
         <w:rPr>
-          <w:color w:val="F8F8F8"/>
-          <w:sz w:val="18"/>
-          <w:szCs w:val="18"/>
-        </w:rPr>
-        <w:t xml:space="preserve"> Noun</w:t>
-      </w:r>
-    </w:p>
-    <w:p/>
-    <w:p>
-      <w:pPr>
-        <w:rPr>
-          <w:rtl/>
-        </w:rPr>
-      </w:pPr>
-      <w:r>
-        <w:rPr>
-          <w:rFonts w:hint="cs"/>
-          <w:rtl/>
-        </w:rPr>
-        <w:t xml:space="preserve">שינוי זה נעשה בשביל לאפשר העדפת יתר (משקל של 3 לעומת 1) של פירוק </w:t>
-      </w:r>
-      <w:r>
-        <w:t>NP</w:t>
-      </w:r>
-      <w:r>
-        <w:rPr>
-          <w:rFonts w:hint="cs"/>
-          <w:rtl/>
-        </w:rPr>
-        <w:t xml:space="preserve"> ל</w:t>
-      </w:r>
-      <w:proofErr w:type="spellStart"/>
-      <w:r>
-        <w:t>Det</w:t>
-      </w:r>
-      <w:proofErr w:type="spellEnd"/>
-      <w:r>
-        <w:rPr>
           <w:rFonts w:hint="cs"/>
           <w:rtl/>
         </w:rPr>
@@ -622,193 +636,200 @@
           <w:rFonts w:hint="cs"/>
           <w:rtl/>
         </w:rPr>
-        <w:t xml:space="preserve"> על גבי החוק השני שמקבל </w:t>
-      </w:r>
-      <w:r>
-        <w:t>NP</w:t>
-      </w:r>
-      <w:r>
-        <w:rPr>
-          <w:rFonts w:hint="cs"/>
-          <w:rtl/>
-        </w:rPr>
-        <w:t xml:space="preserve"> (החוק מ</w:t>
-      </w:r>
-      <w:r>
-        <w:t>a</w:t>
-      </w:r>
-      <w:r>
-        <w:rPr>
-          <w:rFonts w:hint="cs"/>
-          <w:rtl/>
-        </w:rPr>
-        <w:t xml:space="preserve">) שיוצר </w:t>
-      </w:r>
-      <w:proofErr w:type="spellStart"/>
-      <w:r>
-        <w:rPr>
-          <w:rFonts w:hint="cs"/>
-          <w:rtl/>
-        </w:rPr>
-        <w:t>שירשור</w:t>
-      </w:r>
-      <w:proofErr w:type="spellEnd"/>
-      <w:r>
-        <w:rPr>
-          <w:rFonts w:hint="cs"/>
-          <w:rtl/>
-        </w:rPr>
-        <w:t xml:space="preserve"> של הרבה </w:t>
-      </w:r>
-      <w:r>
-        <w:t>NP</w:t>
-      </w:r>
-      <w:r>
-        <w:rPr>
-          <w:rFonts w:hint="cs"/>
-          <w:rtl/>
-        </w:rPr>
-        <w:t xml:space="preserve"> מה שהופך את המשפטים לארוכים.</w:t>
-      </w:r>
-    </w:p>
-    <w:p>
-      <w:pPr>
-        <w:rPr>
-          <w:rtl/>
-        </w:rPr>
-      </w:pPr>
-      <w:r>
-        <w:rPr>
-          <w:rFonts w:hint="cs"/>
-          <w:rtl/>
-        </w:rPr>
-        <w:t xml:space="preserve">להלן מה שהתוכנית ייצרה (עם </w:t>
-      </w:r>
-      <w:r>
-        <w:t>-n 5</w:t>
-      </w:r>
-      <w:r>
-        <w:rPr>
-          <w:rFonts w:hint="cs"/>
-          <w:rtl/>
-        </w:rPr>
-        <w:t>) עם המשקלים המעודכנים:</w:t>
-      </w:r>
-    </w:p>
-    <w:p>
-      <w:pPr>
-        <w:bidi w:val="0"/>
-      </w:pPr>
-      <w:r>
-        <w:t>a president understood the pickle</w:t>
-      </w:r>
-      <w:r>
-        <w:rPr>
-          <w:rFonts w:cs="Arial"/>
-          <w:rtl/>
-        </w:rPr>
-        <w:t xml:space="preserve"> !</w:t>
-      </w:r>
-    </w:p>
-    <w:p>
-      <w:pPr>
-        <w:bidi w:val="0"/>
-      </w:pPr>
-      <w:r>
-        <w:t>every floor understood every delicious floor</w:t>
-      </w:r>
-      <w:r>
-        <w:rPr>
-          <w:rFonts w:cs="Arial"/>
-          <w:rtl/>
-        </w:rPr>
-        <w:t xml:space="preserve"> .</w:t>
-      </w:r>
-    </w:p>
-    <w:p>
-      <w:pPr>
-        <w:bidi w:val="0"/>
-      </w:pPr>
-      <w:r>
-        <w:t>the floor pickled every floor in the perplexed pickle under a pickle</w:t>
-      </w:r>
-      <w:r>
-        <w:rPr>
-          <w:rFonts w:cs="Arial"/>
-          <w:rtl/>
-        </w:rPr>
-        <w:t xml:space="preserve"> .</w:t>
-      </w:r>
-    </w:p>
-    <w:p>
-      <w:pPr>
-        <w:bidi w:val="0"/>
-      </w:pPr>
-      <w:r>
-        <w:t xml:space="preserve">a pickled </w:t>
-      </w:r>
-      <w:proofErr w:type="spellStart"/>
-      <w:r>
-        <w:t>pickled</w:t>
-      </w:r>
-      <w:proofErr w:type="spellEnd"/>
-      <w:r>
-        <w:t xml:space="preserve"> fine sandwich understood every pickled floor</w:t>
-      </w:r>
-      <w:r>
-        <w:rPr>
-          <w:rFonts w:cs="Arial"/>
-          <w:rtl/>
-        </w:rPr>
-        <w:t xml:space="preserve"> !</w:t>
-      </w:r>
-    </w:p>
-    <w:p>
-      <w:pPr>
-        <w:bidi w:val="0"/>
-        <w:rPr>
-          <w:rFonts w:cs="Arial"/>
-        </w:rPr>
-      </w:pPr>
-      <w:r>
-        <w:t>a pickle ate every pickle</w:t>
-      </w:r>
-      <w:r>
-        <w:rPr>
-          <w:rFonts w:cs="Arial"/>
-          <w:rtl/>
-        </w:rPr>
-        <w:t xml:space="preserve"> .</w:t>
-      </w:r>
-    </w:p>
-    <w:p>
-      <w:pPr>
-        <w:rPr>
-          <w:rFonts w:cs="Arial" w:hint="cs"/>
-        </w:rPr>
-      </w:pPr>
-      <w:r>
-        <w:rPr>
-          <w:rFonts w:cs="Arial" w:hint="cs"/>
-          <w:rtl/>
-        </w:rPr>
-        <w:t xml:space="preserve">ניתן לראות שהמשפטים הרבה יותר קצרים ומכילים כמות יפה של </w:t>
-      </w:r>
-      <w:r>
-        <w:rPr>
-          <w:rFonts w:cs="Arial"/>
-        </w:rPr>
-        <w:t>Adjectives</w:t>
-      </w:r>
-      <w:r>
-        <w:rPr>
-          <w:rFonts w:cs="Arial" w:hint="cs"/>
-          <w:rtl/>
-        </w:rPr>
-        <w:t>.</w:t>
+        <w:t xml:space="preserve"> על גבי החוק השני שמ</w:t>
       </w:r>
       <w:bookmarkStart w:id="0" w:name="_GoBack"/>
       <w:bookmarkEnd w:id="0"/>
+      <w:r>
+        <w:rPr>
+          <w:rFonts w:hint="cs"/>
+          <w:rtl/>
+        </w:rPr>
+        <w:t xml:space="preserve">קבל </w:t>
+      </w:r>
+      <w:r>
+        <w:t>NP</w:t>
+      </w:r>
+      <w:r>
+        <w:rPr>
+          <w:rFonts w:hint="cs"/>
+          <w:rtl/>
+        </w:rPr>
+        <w:t xml:space="preserve"> (החוק מ</w:t>
+      </w:r>
+      <w:r>
+        <w:t>a</w:t>
+      </w:r>
+      <w:r>
+        <w:rPr>
+          <w:rFonts w:hint="cs"/>
+          <w:rtl/>
+        </w:rPr>
+        <w:t xml:space="preserve">) שיוצר </w:t>
+      </w:r>
+      <w:proofErr w:type="spellStart"/>
+      <w:r>
+        <w:rPr>
+          <w:rFonts w:hint="cs"/>
+          <w:rtl/>
+        </w:rPr>
+        <w:t>שירשור</w:t>
+      </w:r>
+      <w:proofErr w:type="spellEnd"/>
+      <w:r>
+        <w:rPr>
+          <w:rFonts w:hint="cs"/>
+          <w:rtl/>
+        </w:rPr>
+        <w:t xml:space="preserve"> של הרבה </w:t>
+      </w:r>
+      <w:r>
+        <w:t>NP</w:t>
+      </w:r>
+      <w:r>
+        <w:rPr>
+          <w:rFonts w:hint="cs"/>
+          <w:rtl/>
+        </w:rPr>
+        <w:t xml:space="preserve"> מה שהופך את המשפטים לארוכים.</w:t>
+      </w:r>
+    </w:p>
+    <w:p>
+      <w:pPr>
+        <w:rPr>
+          <w:rtl/>
+        </w:rPr>
+      </w:pPr>
+      <w:r>
+        <w:rPr>
+          <w:rFonts w:hint="cs"/>
+          <w:rtl/>
+        </w:rPr>
+        <w:t xml:space="preserve">להלן מה שהתוכנית ייצרה (עם </w:t>
+      </w:r>
+      <w:r>
+        <w:t>-n 5</w:t>
+      </w:r>
+      <w:r>
+        <w:rPr>
+          <w:rFonts w:hint="cs"/>
+          <w:rtl/>
+        </w:rPr>
+        <w:t>) עם המשקלים המעודכנים:</w:t>
+      </w:r>
+    </w:p>
+    <w:p>
+      <w:pPr>
+        <w:bidi w:val="0"/>
+      </w:pPr>
+      <w:r>
+        <w:t>a president understood the pickle</w:t>
+      </w:r>
+      <w:r>
+        <w:rPr>
+          <w:rFonts w:cs="Arial"/>
+          <w:rtl/>
+        </w:rPr>
+        <w:t xml:space="preserve"> !</w:t>
+      </w:r>
+    </w:p>
+    <w:p>
+      <w:pPr>
+        <w:bidi w:val="0"/>
+      </w:pPr>
+      <w:r>
+        <w:t>every floor understood every delicious floor</w:t>
+      </w:r>
+      <w:r>
+        <w:rPr>
+          <w:rFonts w:cs="Arial"/>
+          <w:rtl/>
+        </w:rPr>
+        <w:t xml:space="preserve"> .</w:t>
+      </w:r>
+    </w:p>
+    <w:p>
+      <w:pPr>
+        <w:bidi w:val="0"/>
+      </w:pPr>
+      <w:r>
+        <w:t>the floor pickled every floor in the perplexed pickle under a pickle</w:t>
+      </w:r>
+      <w:r>
+        <w:rPr>
+          <w:rFonts w:cs="Arial"/>
+          <w:rtl/>
+        </w:rPr>
+        <w:t xml:space="preserve"> .</w:t>
+      </w:r>
+    </w:p>
+    <w:p>
+      <w:pPr>
+        <w:bidi w:val="0"/>
+      </w:pPr>
+      <w:r>
+        <w:t xml:space="preserve">a pickled </w:t>
+      </w:r>
+      <w:proofErr w:type="spellStart"/>
+      <w:r>
+        <w:t>pickled</w:t>
+      </w:r>
+      <w:proofErr w:type="spellEnd"/>
+      <w:r>
+        <w:t xml:space="preserve"> fine sandwich understood every pickled floor</w:t>
+      </w:r>
+      <w:r>
+        <w:rPr>
+          <w:rFonts w:cs="Arial"/>
+          <w:rtl/>
+        </w:rPr>
+        <w:t xml:space="preserve"> !</w:t>
+      </w:r>
+    </w:p>
+    <w:p>
+      <w:pPr>
+        <w:bidi w:val="0"/>
+        <w:rPr>
+          <w:rFonts w:cs="Arial"/>
+        </w:rPr>
+      </w:pPr>
+      <w:r>
+        <w:t>a pickle ate every pickle</w:t>
+      </w:r>
+      <w:r>
+        <w:rPr>
+          <w:rFonts w:cs="Arial"/>
+          <w:rtl/>
+        </w:rPr>
+        <w:t xml:space="preserve"> .</w:t>
+      </w:r>
+    </w:p>
+    <w:p>
+      <w:pPr>
+        <w:rPr>
+          <w:rFonts w:cs="Arial"/>
+        </w:rPr>
+      </w:pPr>
+      <w:r>
+        <w:rPr>
+          <w:rFonts w:cs="Arial" w:hint="cs"/>
+          <w:rtl/>
+        </w:rPr>
+        <w:t xml:space="preserve">ניתן לראות שהמשפטים הרבה יותר קצרים ומכילים כמות יפה של </w:t>
+      </w:r>
+      <w:r>
+        <w:rPr>
+          <w:rFonts w:cs="Arial"/>
+        </w:rPr>
+        <w:t>Adjectives</w:t>
+      </w:r>
+      <w:r>
+        <w:rPr>
+          <w:rFonts w:cs="Arial" w:hint="cs"/>
+          <w:rtl/>
+        </w:rPr>
+        <w:t>.</w:t>
+      </w:r>
     </w:p>
     <w:sectPr>
       <w:pgSz w:w="11906" w:h="16838"/>
@@ -1091,7 +1112,7 @@
     <w:lsdException w:name="Table Web 2" w:semiHidden="1" w:unhideWhenUsed="1"/>
     <w:lsdException w:name="Table Web 3" w:semiHidden="1" w:unhideWhenUsed="1"/>
     <w:lsdException w:name="Balloon Text" w:semiHidden="1" w:unhideWhenUsed="1"/>
-    <w:lsdException w:name="Table Grid" w:semiHidden="1" w:uiPriority="59" w:unhideWhenUsed="1"/>
+    <w:lsdException w:name="Table Grid" w:uiPriority="59"/>
     <w:lsdException w:name="Table Theme" w:semiHidden="1" w:unhideWhenUsed="1"/>
     <w:lsdException w:name="Placeholder Text" w:semiHidden="1"/>
     <w:lsdException w:name="No Spacing" w:uiPriority="1" w:qFormat="1"/>

</xml_diff>